<commit_message>
added some notes for bd
</commit_message>
<xml_diff>
--- a/project-management-and-research-methodology/research-methodology/#-coursework/#PROJECT.docx
+++ b/project-management-and-research-methodology/research-methodology/#-coursework/#PROJECT.docx
@@ -8,10 +8,7 @@
         <w:jc w:val="center"/>
       </w:pPr>
       <w:r>
-        <w:t xml:space="preserve">MSc Project Proposal </w:t>
-      </w:r>
-      <w:r>
-        <w:t>Template</w:t>
+        <w:t>MSc Project Proposal</w:t>
       </w:r>
     </w:p>
     <w:p>
@@ -26,9 +23,6 @@
         <w:pStyle w:val="Heading1"/>
         <w:jc w:val="center"/>
       </w:pPr>
-      <w:r>
-        <w:t xml:space="preserve">To be completed for </w:t>
-      </w:r>
       <w:r>
         <w:t>C</w:t>
       </w:r>
@@ -645,56 +639,47 @@
               <w:t xml:space="preserve">– </w:t>
             </w:r>
             <w:r>
-              <w:t>Geographical Information System</w:t>
-            </w:r>
-            <w:r>
-              <w:t>s</w:t>
+              <w:t>Geographical Information Systems (</w:t>
+            </w:r>
+            <w:r>
+              <w:t>GIS</w:t>
+            </w:r>
+            <w:r>
+              <w:t>)</w:t>
+            </w:r>
+          </w:p>
+          <w:p>
+            <w:r>
+              <w:t xml:space="preserve">A </w:t>
+            </w:r>
+            <w:r>
+              <w:t xml:space="preserve">Geographical </w:t>
+            </w:r>
+            <w:r>
+              <w:t>I</w:t>
+            </w:r>
+            <w:r>
+              <w:t xml:space="preserve">nformation </w:t>
+            </w:r>
+            <w:r>
+              <w:t>S</w:t>
+            </w:r>
+            <w:r>
+              <w:t xml:space="preserve">ystem (GIS) </w:t>
+            </w:r>
+            <w:r>
+              <w:t xml:space="preserve">is a framework for gathering, managing, </w:t>
+            </w:r>
+            <w:r>
+              <w:t>manipulating,</w:t>
+            </w:r>
+            <w:r>
+              <w:t xml:space="preserve"> and analysing data (ESRI, 2021).</w:t>
             </w:r>
             <w:r>
               <w:t xml:space="preserve"> </w:t>
             </w:r>
             <w:r>
-              <w:t>(</w:t>
-            </w:r>
-            <w:r>
-              <w:t>GIS</w:t>
-            </w:r>
-            <w:r>
-              <w:t>)</w:t>
-            </w:r>
-          </w:p>
-          <w:p>
-            <w:r>
-              <w:t xml:space="preserve">A </w:t>
-            </w:r>
-            <w:r>
-              <w:t xml:space="preserve">Geographical </w:t>
-            </w:r>
-            <w:r>
-              <w:t>I</w:t>
-            </w:r>
-            <w:r>
-              <w:t xml:space="preserve">nformation </w:t>
-            </w:r>
-            <w:r>
-              <w:t>S</w:t>
-            </w:r>
-            <w:r>
-              <w:t xml:space="preserve">ystem (GIS) </w:t>
-            </w:r>
-            <w:r>
-              <w:t xml:space="preserve">is a framework for gathering, managing, </w:t>
-            </w:r>
-            <w:r>
-              <w:t>manipulating,</w:t>
-            </w:r>
-            <w:r>
-              <w:t xml:space="preserve"> and analysing data (ESRI, 2021).</w:t>
-            </w:r>
-            <w:r>
-              <w:t xml:space="preserve"> </w:t>
-            </w:r>
-            <w:r>
               <w:t>It is made up of a mix of several different areas which includes, computer cartography, database management, computer-aided design (CAD) and remote sensing (Maguire, 1991)</w:t>
             </w:r>
             <w:r>
@@ -742,13 +727,8 @@
             <w:r>
               <w:t xml:space="preserve"> (</w:t>
             </w:r>
-            <w:proofErr w:type="spellStart"/>
-            <w:r>
-              <w:t>Franch</w:t>
-            </w:r>
-            <w:proofErr w:type="spellEnd"/>
-            <w:r>
-              <w:t>-Pardo et al</w:t>
+            <w:r>
+              <w:t>Franch-Pardo et al</w:t>
             </w:r>
             <w:r>
               <w:t>., 2020).</w:t>
@@ -794,11 +774,9 @@
             <w:r>
               <w:t xml:space="preserve"> and globally (</w:t>
             </w:r>
-            <w:proofErr w:type="spellStart"/>
             <w:r>
               <w:t>Cromley</w:t>
             </w:r>
-            <w:proofErr w:type="spellEnd"/>
             <w:r>
               <w:t xml:space="preserve">, 2003). </w:t>
             </w:r>
@@ -809,15 +787,7 @@
               <w:t>opened</w:t>
             </w:r>
             <w:r>
-              <w:t xml:space="preserve"> a new way for the medical area to explore their data and to track the spread of disease (</w:t>
-            </w:r>
-            <w:proofErr w:type="spellStart"/>
-            <w:r>
-              <w:t>Cromley</w:t>
-            </w:r>
-            <w:proofErr w:type="spellEnd"/>
-            <w:r>
-              <w:t>, 2003)</w:t>
+              <w:t xml:space="preserve"> a new way for the medical area to explore their data and to track the spread of disease (Cromley, 2003)</w:t>
             </w:r>
             <w:r>
               <w:t xml:space="preserve"> whilst also being used for decision making on matters such as ‘where would be best for a new clinic?’ (</w:t>
@@ -842,6 +812,7 @@
           <w:p>
             <w:pPr>
               <w:pStyle w:val="Heading2"/>
+              <w:outlineLvl w:val="1"/>
             </w:pPr>
             <w:r>
               <w:t>1.3 – GIS and th</w:t>
@@ -896,11 +867,9 @@
             <w:r>
               <w:t>, though there are a few who are using statistical probabilistic modelling for the virus (</w:t>
             </w:r>
-            <w:proofErr w:type="spellStart"/>
             <w:r>
               <w:t>Bherwani</w:t>
             </w:r>
-            <w:proofErr w:type="spellEnd"/>
             <w:r>
               <w:t xml:space="preserve"> et al, 2021)</w:t>
             </w:r>
@@ -937,11 +906,9 @@
             <w:r>
               <w:t>several of their findings were inadequate (</w:t>
             </w:r>
-            <w:proofErr w:type="spellStart"/>
             <w:r>
               <w:t>Mollalo</w:t>
             </w:r>
-            <w:proofErr w:type="spellEnd"/>
             <w:r>
               <w:t xml:space="preserve"> et al, 2020)</w:t>
             </w:r>
@@ -964,27 +931,17 @@
               <w:t xml:space="preserve"> finding that income inequality was a major factor in explaining the spread of Covid</w:t>
             </w:r>
             <w:r>
-              <w:t xml:space="preserve"> </w:t>
-            </w:r>
-            <w:r>
-              <w:t>(</w:t>
-            </w:r>
-            <w:proofErr w:type="spellStart"/>
+              <w:t xml:space="preserve"> (</w:t>
+            </w:r>
             <w:r>
               <w:t>Martellucci</w:t>
             </w:r>
-            <w:proofErr w:type="spellEnd"/>
-            <w:r>
-              <w:t xml:space="preserve"> et al, 2021</w:t>
-            </w:r>
-            <w:r>
-              <w:t xml:space="preserve">, </w:t>
-            </w:r>
-            <w:proofErr w:type="spellStart"/>
+            <w:r>
+              <w:t xml:space="preserve"> et al, 2021, </w:t>
+            </w:r>
             <w:r>
               <w:t>Mollalo</w:t>
             </w:r>
-            <w:proofErr w:type="spellEnd"/>
             <w:r>
               <w:t xml:space="preserve"> et al, 2020)</w:t>
             </w:r>
@@ -1462,13 +1419,61 @@
           </w:tcPr>
           <w:p>
             <w:r>
-              <w:t>When working with the collection of data, it is important to keep in mind the GDPR guidelines which became active in recent years within the UK. These guidelines highlight how the data must be used fairly, lawfully, and transparently whilst only keeping the data when necessary</w:t>
-            </w:r>
-            <w:r>
-              <w:t>,</w:t>
-            </w:r>
-            <w:r>
-              <w:t xml:space="preserve"> and the data must be kept up to date along with more rules. Whilst this project would focus on secondary data sources, these issues will be considered.</w:t>
+              <w:t xml:space="preserve">When working with data, it can often become an ethical issue if the data </w:t>
+            </w:r>
+            <w:r>
+              <w:t>is not</w:t>
+            </w:r>
+            <w:r>
+              <w:t xml:space="preserve"> anonymised. Especially when looking at a </w:t>
+            </w:r>
+            <w:r>
+              <w:t>person’s</w:t>
+            </w:r>
+            <w:r>
+              <w:t xml:space="preserve"> point of view, which could easily be met with backlash. Although this project would mainly focus on secondary data, it is important to be mindful of the ethical issues.</w:t>
+            </w:r>
+          </w:p>
+          <w:p/>
+          <w:p>
+            <w:r>
+              <w:lastRenderedPageBreak/>
+              <w:t>As stated by the BCS code of conduct (BCS, 2019), a professional should:</w:t>
+            </w:r>
+          </w:p>
+          <w:p>
+            <w:r>
+              <w:t>Only undertake to do work or provide a service that is within your professional competence.</w:t>
+            </w:r>
+          </w:p>
+          <w:p>
+            <w:r>
+              <w:t>NOT claim any level of competence that you do not possess.</w:t>
+            </w:r>
+          </w:p>
+          <w:p>
+            <w:r>
+              <w:t>Develop your professional knowledge, skills, and competence on a continuing basis, maintaining awareness of technological developments, procedures, and standards that are relevant to your field.</w:t>
+            </w:r>
+          </w:p>
+          <w:p>
+            <w:r>
+              <w:t>Ensure that you have the knowledge and understanding of Legislation* and that you comply with such Legislation, in carrying out your professional responsibilities.</w:t>
+            </w:r>
+          </w:p>
+          <w:p>
+            <w:r>
+              <w:t>Respect and value alternative viewpoints and, seek, accept, and offer honest criticisms of work.</w:t>
+            </w:r>
+          </w:p>
+          <w:p>
+            <w:r>
+              <w:t>Avoid injuring others, their property, reputation, or employment by false or malicious or negligent action or inaction.</w:t>
+            </w:r>
+          </w:p>
+          <w:p>
+            <w:r>
+              <w:t>Reject and will not make any offer of bribery or unethical inducement.</w:t>
             </w:r>
           </w:p>
         </w:tc>
@@ -1525,7 +1530,6 @@
                 <w:color w:val="000000"/>
                 <w:sz w:val="28"/>
               </w:rPr>
-              <w:lastRenderedPageBreak/>
               <w:t>References</w:t>
             </w:r>
           </w:p>
@@ -1568,40 +1572,20 @@
           </w:p>
           <w:p/>
           <w:p>
-            <w:proofErr w:type="spellStart"/>
-            <w:r>
-              <w:t>Bherwani</w:t>
-            </w:r>
-            <w:proofErr w:type="spellEnd"/>
-            <w:r>
-              <w:t xml:space="preserve">, H., Anjum, S., Kumar, S., Gautam, S., Gupta, A., </w:t>
-            </w:r>
-            <w:proofErr w:type="spellStart"/>
-            <w:r>
-              <w:t>Kumbhare</w:t>
-            </w:r>
-            <w:proofErr w:type="spellEnd"/>
-            <w:r>
-              <w:t xml:space="preserve">, H., Anshul, A. and Kumar, R., 2021. Understanding COVID-19 transmission through Bayesian probabilistic </w:t>
-            </w:r>
-            <w:proofErr w:type="spellStart"/>
-            <w:r>
-              <w:t>modeling</w:t>
-            </w:r>
-            <w:proofErr w:type="spellEnd"/>
+            <w:r>
+              <w:t xml:space="preserve">Bherwani, H., Anjum, S., Kumar, S., Gautam, S., Gupta, A., Kumbhare, H., Anshul, A. and Kumar, R., 2021. Understanding COVID-19 transmission through Bayesian probabilistic </w:t>
+            </w:r>
+            <w:r>
+              <w:t>modelling</w:t>
+            </w:r>
             <w:r>
               <w:t xml:space="preserve"> and GIS-based Voronoi approach: a policy perspective. Environment, Development and Sustainability, 23(4), pp.5846-5864.</w:t>
             </w:r>
           </w:p>
           <w:p/>
           <w:p>
-            <w:proofErr w:type="spellStart"/>
-            <w:r>
-              <w:t>Cromley</w:t>
-            </w:r>
-            <w:proofErr w:type="spellEnd"/>
-            <w:r>
-              <w:t>, E.K., 2003. GIS and disease. Annual review of public health, 24(1), pp.7-24.</w:t>
+            <w:r>
+              <w:t>Cromley, E.K., 2003. GIS and disease. Annual review of public health, 24(1), pp.7-24.</w:t>
             </w:r>
           </w:p>
           <w:p>
@@ -1632,37 +1616,8 @@
           </w:p>
           <w:p/>
           <w:p>
-            <w:proofErr w:type="spellStart"/>
-            <w:r>
-              <w:t>Franch</w:t>
-            </w:r>
-            <w:proofErr w:type="spellEnd"/>
-            <w:r>
-              <w:t xml:space="preserve">-Pardo, I., </w:t>
-            </w:r>
-            <w:proofErr w:type="spellStart"/>
-            <w:r>
-              <w:t>Napoletano</w:t>
-            </w:r>
-            <w:proofErr w:type="spellEnd"/>
-            <w:r>
-              <w:t xml:space="preserve">, B.M., </w:t>
-            </w:r>
-            <w:proofErr w:type="spellStart"/>
-            <w:r>
-              <w:t>Rosete</w:t>
-            </w:r>
-            <w:proofErr w:type="spellEnd"/>
-            <w:r>
-              <w:t xml:space="preserve">-Verges, F. and </w:t>
-            </w:r>
-            <w:proofErr w:type="spellStart"/>
-            <w:r>
-              <w:t>Billa</w:t>
-            </w:r>
-            <w:proofErr w:type="spellEnd"/>
-            <w:r>
-              <w:t>, L., 2020. Spatial analysis and GIS in the study of COVID-19. A review. Science of The Total Environment, 739, p.140033.</w:t>
+            <w:r>
+              <w:t>Franch-Pardo, I., Napoletano, B.M., Rosete-Verges, F. and Billa, L., 2020. Spatial analysis and GIS in the study of COVID-19. A review. Science of The Total Environment, 739, p.140033.</w:t>
             </w:r>
           </w:p>
           <w:p/>
@@ -1679,108 +1634,27 @@
           </w:p>
           <w:p/>
           <w:p>
-            <w:proofErr w:type="spellStart"/>
-            <w:r>
-              <w:t>Martellucci</w:t>
-            </w:r>
-            <w:proofErr w:type="spellEnd"/>
-            <w:r>
-              <w:t xml:space="preserve">, C.A., Sah, R., </w:t>
-            </w:r>
-            <w:proofErr w:type="spellStart"/>
-            <w:r>
-              <w:t>Rabaan</w:t>
-            </w:r>
-            <w:proofErr w:type="spellEnd"/>
-            <w:r>
-              <w:t xml:space="preserve">, A.A., </w:t>
-            </w:r>
-            <w:proofErr w:type="spellStart"/>
-            <w:r>
-              <w:t>Dhama</w:t>
-            </w:r>
-            <w:proofErr w:type="spellEnd"/>
-            <w:r>
-              <w:t xml:space="preserve">, K., </w:t>
-            </w:r>
-            <w:proofErr w:type="spellStart"/>
-            <w:r>
-              <w:t>Casalone</w:t>
-            </w:r>
-            <w:proofErr w:type="spellEnd"/>
-            <w:r>
-              <w:t>, C., Arteaga-</w:t>
-            </w:r>
-            <w:proofErr w:type="spellStart"/>
-            <w:r>
-              <w:t>Livias</w:t>
-            </w:r>
-            <w:proofErr w:type="spellEnd"/>
-            <w:r>
-              <w:t xml:space="preserve">, K., </w:t>
-            </w:r>
-            <w:proofErr w:type="spellStart"/>
-            <w:r>
-              <w:t>Sawano</w:t>
-            </w:r>
-            <w:proofErr w:type="spellEnd"/>
-            <w:r>
-              <w:t xml:space="preserve">, T., Ozaki, A., Bhandari, D., Higuchi, A. and </w:t>
-            </w:r>
-            <w:proofErr w:type="spellStart"/>
-            <w:r>
-              <w:t>Kotera</w:t>
-            </w:r>
-            <w:proofErr w:type="spellEnd"/>
-            <w:r>
-              <w:t>, Y., 2020. Changes in the spatial distribution of COVID-19 incidence in Italy using GIS-based maps. Annals of Clinical Microbiology and Antimicrobials, 19(1), pp.1-4.</w:t>
+            <w:r>
+              <w:t>Martellucci, C.A., Sah, R., Rabaan, A.A., Dhama, K., Casalone, C., Arteaga-Livias, K., Sawano, T., Ozaki, A., Bhandari, D., Higuchi, A. and Kotera, Y., 2020. Changes in the spatial distribution of COVID-19 incidence in Italy using GIS-based maps. Annals of Clinical Microbiology and Antimicrobials, 19(1), pp.1-4.</w:t>
             </w:r>
           </w:p>
           <w:p/>
           <w:p>
-            <w:proofErr w:type="spellStart"/>
-            <w:r>
-              <w:t>Mollalo</w:t>
-            </w:r>
-            <w:proofErr w:type="spellEnd"/>
-            <w:r>
-              <w:t xml:space="preserve">, A., Vahedi, B. and Rivera, K.M., 2020. GIS-based spatial </w:t>
-            </w:r>
-            <w:proofErr w:type="spellStart"/>
-            <w:r>
-              <w:t>modeling</w:t>
-            </w:r>
-            <w:proofErr w:type="spellEnd"/>
-            <w:r>
-              <w:t xml:space="preserve"> of COVID-19 incidence rate in the continental United States. Science of the total environment, 728, p.138884.</w:t>
+            <w:r>
+              <w:t>Mollalo, A., Vahedi, B. and Rivera, K.M., 2020. GIS-based spatial modeling of COVID-19 incidence rate in the continental United States. Science of the total environment, 728, p.138884.</w:t>
             </w:r>
           </w:p>
           <w:p/>
           <w:p>
             <w:r>
-              <w:t xml:space="preserve">Sarwar, S., </w:t>
-            </w:r>
-            <w:proofErr w:type="spellStart"/>
-            <w:r>
-              <w:t>Waheed</w:t>
-            </w:r>
-            <w:proofErr w:type="spellEnd"/>
-            <w:r>
-              <w:t>, R., Sarwar, S. and Khan, A., 2020. COVID-19 challenges to Pakistan: Is GIS analysis useful to draw solutions?. Science of the Total Environment, 730, p.139089.</w:t>
+              <w:t>Sarwar, S., Waheed, R., Sarwar, S. and Khan, A., 2020. COVID-19 challenges to Pakistan: Is GIS analysis useful to draw solutions?. Science of the Total Environment, 730, p.139089.</w:t>
             </w:r>
           </w:p>
           <w:p/>
           <w:p>
             <w:r>
-              <w:t xml:space="preserve">Zhou, C., </w:t>
-            </w:r>
-            <w:proofErr w:type="spellStart"/>
-            <w:r>
-              <w:t>Su</w:t>
-            </w:r>
-            <w:proofErr w:type="spellEnd"/>
-            <w:r>
-              <w:t>, F., Pei, T., Zhang, A., Du, Y., Luo, B., Cao, Z., Wang, J., Yuan, W., Zhu, Y. and Song, C., 2020. COVID-19: challenges to GIS with big data. Geography and sustainability, 1(1), pp.77-87.</w:t>
+              <w:lastRenderedPageBreak/>
+              <w:t>Zhou, C., Su, F., Pei, T., Zhang, A., Du, Y., Luo, B., Cao, Z., Wang, J., Yuan, W., Zhu, Y. and Song, C., 2020. COVID-19: challenges to GIS with big data. Geography and sustainability, 1(1), pp.77-87.</w:t>
             </w:r>
           </w:p>
         </w:tc>
@@ -1872,48 +1746,257 @@
               <w:right w:val="single" w:sz="4" w:space="0" w:color="auto"/>
             </w:tcBorders>
           </w:tcPr>
-          <w:p>
-            <w:r>
-              <w:t>Insert your project plan here</w:t>
-            </w:r>
-            <w:r>
-              <w:t xml:space="preserve">. An </w:t>
-            </w:r>
-            <w:r>
-              <w:t>approximate time plan for the various stages based on a total expected number of hours</w:t>
-            </w:r>
-            <w:r>
-              <w:t>’</w:t>
-            </w:r>
-            <w:r>
-              <w:t xml:space="preserve"> effort (</w:t>
-            </w:r>
-            <w:r>
-              <w:t>approximately 600 hours).</w:t>
-            </w:r>
-          </w:p>
           <w:p/>
           <w:p>
+            <w:r>
+              <w:t>Whilst some people are good at planning and estimating their work, this is something of a weakness of mine as I often work on things for longer than is needed. Below is an estimate of my initial project plan.</w:t>
+            </w:r>
+          </w:p>
+          <w:p/>
+          <w:p>
             <w:pPr>
               <w:rPr>
                 <w:sz w:val="28"/>
               </w:rPr>
             </w:pPr>
+            <w:r>
+              <w:rPr>
+                <w:noProof/>
+                <w:sz w:val="28"/>
+              </w:rPr>
+              <w:drawing>
+                <wp:inline distT="0" distB="0" distL="0" distR="0" wp14:anchorId="0DCD9896" wp14:editId="1A418A47">
+                  <wp:extent cx="5400000" cy="2592311"/>
+                  <wp:effectExtent l="19050" t="19050" r="10795" b="17780"/>
+                  <wp:docPr id="2" name="Picture 2"/>
+                  <wp:cNvGraphicFramePr>
+                    <a:graphicFrameLocks xmlns:a="http://schemas.openxmlformats.org/drawingml/2006/main" noChangeAspect="1"/>
+                  </wp:cNvGraphicFramePr>
+                  <a:graphic xmlns:a="http://schemas.openxmlformats.org/drawingml/2006/main">
+                    <a:graphicData uri="http://schemas.openxmlformats.org/drawingml/2006/picture">
+                      <pic:pic xmlns:pic="http://schemas.openxmlformats.org/drawingml/2006/picture">
+                        <pic:nvPicPr>
+                          <pic:cNvPr id="1" name=""/>
+                          <pic:cNvPicPr/>
+                        </pic:nvPicPr>
+                        <pic:blipFill>
+                          <a:blip r:embed="rId12"/>
+                          <a:stretch>
+                            <a:fillRect/>
+                          </a:stretch>
+                        </pic:blipFill>
+                        <pic:spPr>
+                          <a:xfrm>
+                            <a:off x="0" y="0"/>
+                            <a:ext cx="5400000" cy="2592311"/>
+                          </a:xfrm>
+                          <a:prstGeom prst="rect">
+                            <a:avLst/>
+                          </a:prstGeom>
+                          <a:ln w="12700">
+                            <a:solidFill>
+                              <a:schemeClr val="tx1"/>
+                            </a:solidFill>
+                          </a:ln>
+                        </pic:spPr>
+                      </pic:pic>
+                    </a:graphicData>
+                  </a:graphic>
+                </wp:inline>
+              </w:drawing>
+            </w:r>
+          </w:p>
+          <w:p>
+            <w:pPr>
+              <w:rPr>
+                <w:sz w:val="28"/>
+              </w:rPr>
+            </w:pPr>
+            <w:r>
+              <w:rPr>
+                <w:sz w:val="28"/>
+              </w:rPr>
+              <w:t>(Figure 1 – Spreadsheet of Project plan)</w:t>
+            </w:r>
+          </w:p>
+          <w:p>
+            <w:pPr>
+              <w:rPr>
+                <w:sz w:val="28"/>
+              </w:rPr>
+            </w:pPr>
+          </w:p>
+          <w:p>
+            <w:pPr>
+              <w:rPr>
+                <w:sz w:val="28"/>
+              </w:rPr>
+            </w:pPr>
+            <w:r>
+              <w:rPr>
+                <w:noProof/>
+                <w:sz w:val="28"/>
+              </w:rPr>
+              <w:drawing>
+                <wp:inline distT="0" distB="0" distL="0" distR="0" wp14:anchorId="55EA2DC6" wp14:editId="37C50989">
+                  <wp:extent cx="5400000" cy="2786321"/>
+                  <wp:effectExtent l="19050" t="19050" r="10795" b="14605"/>
+                  <wp:docPr id="1" name="Picture 1"/>
+                  <wp:cNvGraphicFramePr>
+                    <a:graphicFrameLocks xmlns:a="http://schemas.openxmlformats.org/drawingml/2006/main" noChangeAspect="1"/>
+                  </wp:cNvGraphicFramePr>
+                  <a:graphic xmlns:a="http://schemas.openxmlformats.org/drawingml/2006/main">
+                    <a:graphicData uri="http://schemas.openxmlformats.org/drawingml/2006/picture">
+                      <pic:pic xmlns:pic="http://schemas.openxmlformats.org/drawingml/2006/picture">
+                        <pic:nvPicPr>
+                          <pic:cNvPr id="1" name=""/>
+                          <pic:cNvPicPr/>
+                        </pic:nvPicPr>
+                        <pic:blipFill rotWithShape="1">
+                          <a:blip r:embed="rId13"/>
+                          <a:srcRect b="3621"/>
+                          <a:stretch/>
+                        </pic:blipFill>
+                        <pic:spPr bwMode="auto">
+                          <a:xfrm>
+                            <a:off x="0" y="0"/>
+                            <a:ext cx="5400000" cy="2786321"/>
+                          </a:xfrm>
+                          <a:prstGeom prst="rect">
+                            <a:avLst/>
+                          </a:prstGeom>
+                          <a:ln w="12700" cap="flat" cmpd="sng" algn="ctr">
+                            <a:solidFill>
+                              <a:sysClr val="windowText" lastClr="000000"/>
+                            </a:solidFill>
+                            <a:prstDash val="solid"/>
+                            <a:round/>
+                            <a:headEnd type="none" w="med" len="med"/>
+                            <a:tailEnd type="none" w="med" len="med"/>
+                            <a:extLst>
+                              <a:ext uri="{C807C97D-BFC1-408E-A445-0C87EB9F89A2}">
+                                <ask:lineSketchStyleProps xmlns:ask="http://schemas.microsoft.com/office/drawing/2018/sketchyshapes" sd="0">
+                                  <a:custGeom>
+                                    <a:avLst/>
+                                    <a:gdLst/>
+                                    <a:ahLst/>
+                                    <a:cxnLst/>
+                                    <a:rect l="0" t="0" r="0" b="0"/>
+                                    <a:pathLst/>
+                                  </a:custGeom>
+                                  <ask:type/>
+                                </ask:lineSketchStyleProps>
+                              </a:ext>
+                            </a:extLst>
+                          </a:ln>
+                          <a:extLst>
+                            <a:ext uri="{53640926-AAD7-44D8-BBD7-CCE9431645EC}">
+                              <a14:shadowObscured xmlns:a14="http://schemas.microsoft.com/office/drawing/2010/main"/>
+                            </a:ext>
+                          </a:extLst>
+                        </pic:spPr>
+                      </pic:pic>
+                    </a:graphicData>
+                  </a:graphic>
+                </wp:inline>
+              </w:drawing>
+            </w:r>
+          </w:p>
+          <w:p>
+            <w:pPr>
+              <w:rPr>
+                <w:sz w:val="28"/>
+              </w:rPr>
+            </w:pPr>
+            <w:r>
+              <w:rPr>
+                <w:sz w:val="28"/>
+              </w:rPr>
+              <w:t>(Figure 2 – Gantt Chart of Project plan)</w:t>
+            </w:r>
+          </w:p>
+          <w:p>
+            <w:pPr>
+              <w:rPr>
+                <w:sz w:val="28"/>
+              </w:rPr>
+            </w:pPr>
+          </w:p>
+          <w:p>
+            <w:pPr>
+              <w:rPr>
+                <w:sz w:val="28"/>
+              </w:rPr>
+            </w:pPr>
+            <w:r>
+              <w:rPr>
+                <w:sz w:val="28"/>
+              </w:rPr>
+              <w:t>Both charts were created with an open-source piece of software called ProjectLibre.</w:t>
+            </w:r>
+            <w:r>
+              <w:rPr>
+                <w:sz w:val="28"/>
+              </w:rPr>
+              <w:t xml:space="preserve"> </w:t>
+            </w:r>
+            <w:r>
+              <w:rPr>
+                <w:sz w:val="28"/>
+              </w:rPr>
+              <w:t>W</w:t>
+            </w:r>
+            <w:r>
+              <w:rPr>
+                <w:sz w:val="28"/>
+              </w:rPr>
+              <w:t>hilst it is important to keep to a plan a lot of time plans can change. This</w:t>
+            </w:r>
+            <w:r>
+              <w:rPr>
+                <w:sz w:val="28"/>
+              </w:rPr>
+              <w:t xml:space="preserve"> </w:t>
+            </w:r>
+            <w:r>
+              <w:rPr>
+                <w:sz w:val="28"/>
+              </w:rPr>
+              <w:t>plan has included a few floats between each task to allow for any issues.</w:t>
+            </w:r>
+            <w:r>
+              <w:rPr>
+                <w:sz w:val="28"/>
+              </w:rPr>
+              <w:t xml:space="preserve"> </w:t>
+            </w:r>
+            <w:r>
+              <w:rPr>
+                <w:b/>
+                <w:bCs/>
+                <w:i/>
+                <w:iCs/>
+                <w:sz w:val="28"/>
+              </w:rPr>
+              <w:t>Total Days: 28 – This gave me a lot of free time</w:t>
+            </w:r>
+            <w:r>
+              <w:rPr>
+                <w:b/>
+                <w:bCs/>
+                <w:i/>
+                <w:iCs/>
+                <w:sz w:val="28"/>
+              </w:rPr>
+              <w:t>.</w:t>
+            </w:r>
           </w:p>
         </w:tc>
       </w:tr>
     </w:tbl>
     <w:p/>
-    <w:p>
-      <w:r>
-        <w:t xml:space="preserve">Make sure not to exceed word limits. One of the requirements of this work is that you are concise and selective in the material that you present. </w:t>
-      </w:r>
-    </w:p>
-    <w:p/>
-    <w:p/>
-    <w:p/>
     <w:sectPr>
-      <w:headerReference w:type="default" r:id="rId12"/>
+      <w:headerReference w:type="default" r:id="rId14"/>
       <w:pgSz w:w="11906" w:h="16838" w:code="9"/>
       <w:pgMar w:top="284" w:right="1440" w:bottom="284" w:left="1440" w:header="567" w:footer="567" w:gutter="0"/>
       <w:cols w:space="708"/>
@@ -2222,6 +2305,231 @@
     </w:lvl>
   </w:abstractNum>
   <w:abstractNum w:abstractNumId="2" w15:restartNumberingAfterBreak="0">
+    <w:nsid w:val="0CC34F3B"/>
+    <w:multiLevelType w:val="hybridMultilevel"/>
+    <w:tmpl w:val="B24A30C4"/>
+    <w:lvl w:ilvl="0" w:tplc="08090001">
+      <w:start w:val="1"/>
+      <w:numFmt w:val="bullet"/>
+      <w:lvlText w:val=""/>
+      <w:lvlJc w:val="left"/>
+      <w:pPr>
+        <w:ind w:left="720" w:hanging="360"/>
+      </w:pPr>
+      <w:rPr>
+        <w:rFonts w:ascii="Symbol" w:hAnsi="Symbol" w:hint="default"/>
+      </w:rPr>
+    </w:lvl>
+    <w:lvl w:ilvl="1" w:tplc="08090003" w:tentative="1">
+      <w:start w:val="1"/>
+      <w:numFmt w:val="bullet"/>
+      <w:lvlText w:val="o"/>
+      <w:lvlJc w:val="left"/>
+      <w:pPr>
+        <w:ind w:left="1440" w:hanging="360"/>
+      </w:pPr>
+      <w:rPr>
+        <w:rFonts w:ascii="Courier New" w:hAnsi="Courier New" w:cs="Courier New" w:hint="default"/>
+      </w:rPr>
+    </w:lvl>
+    <w:lvl w:ilvl="2" w:tplc="08090005" w:tentative="1">
+      <w:start w:val="1"/>
+      <w:numFmt w:val="bullet"/>
+      <w:lvlText w:val=""/>
+      <w:lvlJc w:val="left"/>
+      <w:pPr>
+        <w:ind w:left="2160" w:hanging="360"/>
+      </w:pPr>
+      <w:rPr>
+        <w:rFonts w:ascii="Wingdings" w:hAnsi="Wingdings" w:hint="default"/>
+      </w:rPr>
+    </w:lvl>
+    <w:lvl w:ilvl="3" w:tplc="08090001" w:tentative="1">
+      <w:start w:val="1"/>
+      <w:numFmt w:val="bullet"/>
+      <w:lvlText w:val=""/>
+      <w:lvlJc w:val="left"/>
+      <w:pPr>
+        <w:ind w:left="2880" w:hanging="360"/>
+      </w:pPr>
+      <w:rPr>
+        <w:rFonts w:ascii="Symbol" w:hAnsi="Symbol" w:hint="default"/>
+      </w:rPr>
+    </w:lvl>
+    <w:lvl w:ilvl="4" w:tplc="08090003" w:tentative="1">
+      <w:start w:val="1"/>
+      <w:numFmt w:val="bullet"/>
+      <w:lvlText w:val="o"/>
+      <w:lvlJc w:val="left"/>
+      <w:pPr>
+        <w:ind w:left="3600" w:hanging="360"/>
+      </w:pPr>
+      <w:rPr>
+        <w:rFonts w:ascii="Courier New" w:hAnsi="Courier New" w:cs="Courier New" w:hint="default"/>
+      </w:rPr>
+    </w:lvl>
+    <w:lvl w:ilvl="5" w:tplc="08090005" w:tentative="1">
+      <w:start w:val="1"/>
+      <w:numFmt w:val="bullet"/>
+      <w:lvlText w:val=""/>
+      <w:lvlJc w:val="left"/>
+      <w:pPr>
+        <w:ind w:left="4320" w:hanging="360"/>
+      </w:pPr>
+      <w:rPr>
+        <w:rFonts w:ascii="Wingdings" w:hAnsi="Wingdings" w:hint="default"/>
+      </w:rPr>
+    </w:lvl>
+    <w:lvl w:ilvl="6" w:tplc="08090001" w:tentative="1">
+      <w:start w:val="1"/>
+      <w:numFmt w:val="bullet"/>
+      <w:lvlText w:val=""/>
+      <w:lvlJc w:val="left"/>
+      <w:pPr>
+        <w:ind w:left="5040" w:hanging="360"/>
+      </w:pPr>
+      <w:rPr>
+        <w:rFonts w:ascii="Symbol" w:hAnsi="Symbol" w:hint="default"/>
+      </w:rPr>
+    </w:lvl>
+    <w:lvl w:ilvl="7" w:tplc="08090003" w:tentative="1">
+      <w:start w:val="1"/>
+      <w:numFmt w:val="bullet"/>
+      <w:lvlText w:val="o"/>
+      <w:lvlJc w:val="left"/>
+      <w:pPr>
+        <w:ind w:left="5760" w:hanging="360"/>
+      </w:pPr>
+      <w:rPr>
+        <w:rFonts w:ascii="Courier New" w:hAnsi="Courier New" w:cs="Courier New" w:hint="default"/>
+      </w:rPr>
+    </w:lvl>
+    <w:lvl w:ilvl="8" w:tplc="08090005" w:tentative="1">
+      <w:start w:val="1"/>
+      <w:numFmt w:val="bullet"/>
+      <w:lvlText w:val=""/>
+      <w:lvlJc w:val="left"/>
+      <w:pPr>
+        <w:ind w:left="6480" w:hanging="360"/>
+      </w:pPr>
+      <w:rPr>
+        <w:rFonts w:ascii="Wingdings" w:hAnsi="Wingdings" w:hint="default"/>
+      </w:rPr>
+    </w:lvl>
+  </w:abstractNum>
+  <w:abstractNum w:abstractNumId="3" w15:restartNumberingAfterBreak="0">
+    <w:nsid w:val="0DC02BF1"/>
+    <w:multiLevelType w:val="hybridMultilevel"/>
+    <w:tmpl w:val="D8D640EE"/>
+    <w:lvl w:ilvl="0" w:tplc="03F4155C">
+      <w:numFmt w:val="bullet"/>
+      <w:lvlText w:val="•"/>
+      <w:lvlJc w:val="left"/>
+      <w:pPr>
+        <w:ind w:left="720" w:hanging="360"/>
+      </w:pPr>
+      <w:rPr>
+        <w:rFonts w:ascii="Calibri" w:eastAsiaTheme="minorEastAsia" w:hAnsi="Calibri" w:cs="Calibri" w:hint="default"/>
+      </w:rPr>
+    </w:lvl>
+    <w:lvl w:ilvl="1" w:tplc="08090003" w:tentative="1">
+      <w:start w:val="1"/>
+      <w:numFmt w:val="bullet"/>
+      <w:lvlText w:val="o"/>
+      <w:lvlJc w:val="left"/>
+      <w:pPr>
+        <w:ind w:left="1440" w:hanging="360"/>
+      </w:pPr>
+      <w:rPr>
+        <w:rFonts w:ascii="Courier New" w:hAnsi="Courier New" w:cs="Courier New" w:hint="default"/>
+      </w:rPr>
+    </w:lvl>
+    <w:lvl w:ilvl="2" w:tplc="08090005" w:tentative="1">
+      <w:start w:val="1"/>
+      <w:numFmt w:val="bullet"/>
+      <w:lvlText w:val=""/>
+      <w:lvlJc w:val="left"/>
+      <w:pPr>
+        <w:ind w:left="2160" w:hanging="360"/>
+      </w:pPr>
+      <w:rPr>
+        <w:rFonts w:ascii="Wingdings" w:hAnsi="Wingdings" w:hint="default"/>
+      </w:rPr>
+    </w:lvl>
+    <w:lvl w:ilvl="3" w:tplc="08090001" w:tentative="1">
+      <w:start w:val="1"/>
+      <w:numFmt w:val="bullet"/>
+      <w:lvlText w:val=""/>
+      <w:lvlJc w:val="left"/>
+      <w:pPr>
+        <w:ind w:left="2880" w:hanging="360"/>
+      </w:pPr>
+      <w:rPr>
+        <w:rFonts w:ascii="Symbol" w:hAnsi="Symbol" w:hint="default"/>
+      </w:rPr>
+    </w:lvl>
+    <w:lvl w:ilvl="4" w:tplc="08090003" w:tentative="1">
+      <w:start w:val="1"/>
+      <w:numFmt w:val="bullet"/>
+      <w:lvlText w:val="o"/>
+      <w:lvlJc w:val="left"/>
+      <w:pPr>
+        <w:ind w:left="3600" w:hanging="360"/>
+      </w:pPr>
+      <w:rPr>
+        <w:rFonts w:ascii="Courier New" w:hAnsi="Courier New" w:cs="Courier New" w:hint="default"/>
+      </w:rPr>
+    </w:lvl>
+    <w:lvl w:ilvl="5" w:tplc="08090005" w:tentative="1">
+      <w:start w:val="1"/>
+      <w:numFmt w:val="bullet"/>
+      <w:lvlText w:val=""/>
+      <w:lvlJc w:val="left"/>
+      <w:pPr>
+        <w:ind w:left="4320" w:hanging="360"/>
+      </w:pPr>
+      <w:rPr>
+        <w:rFonts w:ascii="Wingdings" w:hAnsi="Wingdings" w:hint="default"/>
+      </w:rPr>
+    </w:lvl>
+    <w:lvl w:ilvl="6" w:tplc="08090001" w:tentative="1">
+      <w:start w:val="1"/>
+      <w:numFmt w:val="bullet"/>
+      <w:lvlText w:val=""/>
+      <w:lvlJc w:val="left"/>
+      <w:pPr>
+        <w:ind w:left="5040" w:hanging="360"/>
+      </w:pPr>
+      <w:rPr>
+        <w:rFonts w:ascii="Symbol" w:hAnsi="Symbol" w:hint="default"/>
+      </w:rPr>
+    </w:lvl>
+    <w:lvl w:ilvl="7" w:tplc="08090003" w:tentative="1">
+      <w:start w:val="1"/>
+      <w:numFmt w:val="bullet"/>
+      <w:lvlText w:val="o"/>
+      <w:lvlJc w:val="left"/>
+      <w:pPr>
+        <w:ind w:left="5760" w:hanging="360"/>
+      </w:pPr>
+      <w:rPr>
+        <w:rFonts w:ascii="Courier New" w:hAnsi="Courier New" w:cs="Courier New" w:hint="default"/>
+      </w:rPr>
+    </w:lvl>
+    <w:lvl w:ilvl="8" w:tplc="08090005" w:tentative="1">
+      <w:start w:val="1"/>
+      <w:numFmt w:val="bullet"/>
+      <w:lvlText w:val=""/>
+      <w:lvlJc w:val="left"/>
+      <w:pPr>
+        <w:ind w:left="6480" w:hanging="360"/>
+      </w:pPr>
+      <w:rPr>
+        <w:rFonts w:ascii="Wingdings" w:hAnsi="Wingdings" w:hint="default"/>
+      </w:rPr>
+    </w:lvl>
+  </w:abstractNum>
+  <w:abstractNum w:abstractNumId="4" w15:restartNumberingAfterBreak="0">
     <w:nsid w:val="0DED708B"/>
     <w:multiLevelType w:val="multilevel"/>
     <w:tmpl w:val="C0B8D434"/>
@@ -2334,7 +2642,7 @@
       </w:rPr>
     </w:lvl>
   </w:abstractNum>
-  <w:abstractNum w:abstractNumId="3" w15:restartNumberingAfterBreak="0">
+  <w:abstractNum w:abstractNumId="5" w15:restartNumberingAfterBreak="0">
     <w:nsid w:val="3024033F"/>
     <w:multiLevelType w:val="hybridMultilevel"/>
     <w:tmpl w:val="6DB8AA78"/>
@@ -2447,7 +2755,7 @@
       </w:rPr>
     </w:lvl>
   </w:abstractNum>
-  <w:abstractNum w:abstractNumId="4" w15:restartNumberingAfterBreak="0">
+  <w:abstractNum w:abstractNumId="6" w15:restartNumberingAfterBreak="0">
     <w:nsid w:val="333C3FB7"/>
     <w:multiLevelType w:val="hybridMultilevel"/>
     <w:tmpl w:val="23A85782"/>
@@ -2560,7 +2868,7 @@
       </w:rPr>
     </w:lvl>
   </w:abstractNum>
-  <w:abstractNum w:abstractNumId="5" w15:restartNumberingAfterBreak="0">
+  <w:abstractNum w:abstractNumId="7" w15:restartNumberingAfterBreak="0">
     <w:nsid w:val="39AE09EC"/>
     <w:multiLevelType w:val="hybridMultilevel"/>
     <w:tmpl w:val="8920272C"/>
@@ -2646,7 +2954,7 @@
       </w:pPr>
     </w:lvl>
   </w:abstractNum>
-  <w:abstractNum w:abstractNumId="6" w15:restartNumberingAfterBreak="0">
+  <w:abstractNum w:abstractNumId="8" w15:restartNumberingAfterBreak="0">
     <w:nsid w:val="404F5210"/>
     <w:multiLevelType w:val="hybridMultilevel"/>
     <w:tmpl w:val="05AA8D3E"/>
@@ -2759,7 +3067,7 @@
       </w:rPr>
     </w:lvl>
   </w:abstractNum>
-  <w:abstractNum w:abstractNumId="7" w15:restartNumberingAfterBreak="0">
+  <w:abstractNum w:abstractNumId="9" w15:restartNumberingAfterBreak="0">
     <w:nsid w:val="47C7501A"/>
     <w:multiLevelType w:val="hybridMultilevel"/>
     <w:tmpl w:val="6E6CBAA6"/>
@@ -2872,7 +3180,7 @@
       </w:rPr>
     </w:lvl>
   </w:abstractNum>
-  <w:abstractNum w:abstractNumId="8" w15:restartNumberingAfterBreak="0">
+  <w:abstractNum w:abstractNumId="10" w15:restartNumberingAfterBreak="0">
     <w:nsid w:val="643508E4"/>
     <w:multiLevelType w:val="hybridMultilevel"/>
     <w:tmpl w:val="A89E61D4"/>
@@ -2958,7 +3266,7 @@
       </w:pPr>
     </w:lvl>
   </w:abstractNum>
-  <w:abstractNum w:abstractNumId="9" w15:restartNumberingAfterBreak="0">
+  <w:abstractNum w:abstractNumId="11" w15:restartNumberingAfterBreak="0">
     <w:nsid w:val="69E25526"/>
     <w:multiLevelType w:val="hybridMultilevel"/>
     <w:tmpl w:val="D1C4EC78"/>
@@ -3071,7 +3379,7 @@
       </w:rPr>
     </w:lvl>
   </w:abstractNum>
-  <w:abstractNum w:abstractNumId="10" w15:restartNumberingAfterBreak="0">
+  <w:abstractNum w:abstractNumId="12" w15:restartNumberingAfterBreak="0">
     <w:nsid w:val="79C01555"/>
     <w:multiLevelType w:val="multilevel"/>
     <w:tmpl w:val="02F0054C"/>
@@ -3185,37 +3493,43 @@
     </w:lvl>
   </w:abstractNum>
   <w:num w:numId="1">
+    <w:abstractNumId w:val="10"/>
+  </w:num>
+  <w:num w:numId="2">
+    <w:abstractNumId w:val="11"/>
+  </w:num>
+  <w:num w:numId="3">
     <w:abstractNumId w:val="8"/>
   </w:num>
-  <w:num w:numId="2">
-    <w:abstractNumId w:val="9"/>
-  </w:num>
-  <w:num w:numId="3">
-    <w:abstractNumId w:val="6"/>
-  </w:num>
   <w:num w:numId="4">
-    <w:abstractNumId w:val="5"/>
+    <w:abstractNumId w:val="7"/>
   </w:num>
   <w:num w:numId="5">
-    <w:abstractNumId w:val="7"/>
+    <w:abstractNumId w:val="9"/>
   </w:num>
   <w:num w:numId="6">
     <w:abstractNumId w:val="0"/>
   </w:num>
   <w:num w:numId="7">
-    <w:abstractNumId w:val="3"/>
+    <w:abstractNumId w:val="5"/>
   </w:num>
   <w:num w:numId="8">
     <w:abstractNumId w:val="1"/>
   </w:num>
   <w:num w:numId="9">
-    <w:abstractNumId w:val="10"/>
+    <w:abstractNumId w:val="12"/>
   </w:num>
   <w:num w:numId="10">
+    <w:abstractNumId w:val="4"/>
+  </w:num>
+  <w:num w:numId="11">
+    <w:abstractNumId w:val="6"/>
+  </w:num>
+  <w:num w:numId="12">
     <w:abstractNumId w:val="2"/>
   </w:num>
-  <w:num w:numId="11">
-    <w:abstractNumId w:val="4"/>
+  <w:num w:numId="13">
+    <w:abstractNumId w:val="3"/>
   </w:num>
 </w:numbering>
 </file>
@@ -4224,73 +4538,6 @@
 </file>
 
 <file path=customXml/item1.xml><?xml version="1.0" encoding="utf-8"?>
-<p:properties xmlns:p="http://schemas.microsoft.com/office/2006/metadata/properties" xmlns:xsi="http://www.w3.org/2001/XMLSchema-instance" xmlns:pc="http://schemas.microsoft.com/office/infopath/2007/PartnerControls">
-  <documentManagement/>
-</p:properties>
-</file>
-
-<file path=customXml/item2.xml><?xml version="1.0" encoding="utf-8"?>
-<b:Sources xmlns:b="http://schemas.openxmlformats.org/officeDocument/2006/bibliography" xmlns="http://schemas.openxmlformats.org/officeDocument/2006/bibliography" SelectedStyle="\HarvardAnglia2008OfficeOnline.xsl" StyleName="Harvard - Anglia" Version="2008">
-  <b:Source>
-    <b:Tag>Agr17</b:Tag>
-    <b:SourceType>JournalArticle</b:SourceType>
-    <b:Guid>{E7563962-2613-4DB2-9CFA-AC956531844F}</b:Guid>
-    <b:Title>Web GIS and its architecture: a review.</b:Title>
-    <b:Year>2017</b:Year>
-    <b:Pages>1-13</b:Pages>
-    <b:Author>
-      <b:Author>
-        <b:NameList>
-          <b:Person>
-            <b:Last>Agrawal</b:Last>
-            <b:First>S</b:First>
-          </b:Person>
-          <b:Person>
-            <b:Last>Gupta</b:Last>
-            <b:First>R.D</b:First>
-          </b:Person>
-        </b:NameList>
-      </b:Author>
-    </b:Author>
-    <b:JournalName>Arabian Journal of Geosciences</b:JournalName>
-    <b:RefOrder>1</b:RefOrder>
-  </b:Source>
-  <b:Source>
-    <b:Tag>Fra20</b:Tag>
-    <b:SourceType>JournalArticle</b:SourceType>
-    <b:Guid>{B4C44D28-0BC8-4531-B7FE-2EA48CA9730C}</b:Guid>
-    <b:Title>Spatial analysis and GIS in the study of COVID-19. A review</b:Title>
-    <b:JournalName>Science of The Total Environment</b:JournalName>
-    <b:Year>2020</b:Year>
-    <b:Pages>739</b:Pages>
-    <b:Author>
-      <b:Author>
-        <b:NameList>
-          <b:Person>
-            <b:Last>Franch-Pardo</b:Last>
-            <b:First>I</b:First>
-          </b:Person>
-          <b:Person>
-            <b:Last>Napoletano</b:Last>
-            <b:First>B.M</b:First>
-          </b:Person>
-          <b:Person>
-            <b:Last>Rosete-Verges</b:Last>
-            <b:First>F</b:First>
-          </b:Person>
-          <b:Person>
-            <b:Last>Billa</b:Last>
-            <b:First>L</b:First>
-          </b:Person>
-        </b:NameList>
-      </b:Author>
-    </b:Author>
-    <b:RefOrder>2</b:RefOrder>
-  </b:Source>
-</b:Sources>
-</file>
-
-<file path=customXml/item3.xml><?xml version="1.0" encoding="utf-8"?>
 <?mso-contentType ?>
 <FormTemplates xmlns="http://schemas.microsoft.com/sharepoint/v3/contenttype/forms">
   <Display>DocumentLibraryForm</Display>
@@ -4299,7 +4546,7 @@
 </FormTemplates>
 </file>
 
-<file path=customXml/item4.xml><?xml version="1.0" encoding="utf-8"?>
+<file path=customXml/item2.xml><?xml version="1.0" encoding="utf-8"?>
 <ct:contentTypeSchema xmlns:ct="http://schemas.microsoft.com/office/2006/metadata/contentType" xmlns:ma="http://schemas.microsoft.com/office/2006/metadata/properties/metaAttributes" ct:_="" ma:_="" ma:contentTypeName="Document" ma:contentTypeID="0x0101002D553D4EBD623B43878F614E7D0DDB3E" ma:contentTypeVersion="7" ma:contentTypeDescription="Create a new document." ma:contentTypeScope="" ma:versionID="3d94fc8ab061e141f82543ee38322d7c">
   <xsd:schema xmlns:xsd="http://www.w3.org/2001/XMLSchema" xmlns:xs="http://www.w3.org/2001/XMLSchema" xmlns:p="http://schemas.microsoft.com/office/2006/metadata/properties" xmlns:ns3="2c009566-64af-4a84-a4b4-041ba61ff93b" xmlns:ns4="c2487622-5111-49f3-aeaf-4412f9f6447c" targetNamespace="http://schemas.microsoft.com/office/2006/metadata/properties" ma:root="true" ma:fieldsID="4984d0fc66b6ea7b5e2fe0334fa31222" ns3:_="" ns4:_="">
     <xsd:import namespace="2c009566-64af-4a84-a4b4-041ba61ff93b"/>
@@ -4484,24 +4731,74 @@
 </ct:contentTypeSchema>
 </file>
 
-<file path=customXml/itemProps1.xml><?xml version="1.0" encoding="utf-8"?>
-<ds:datastoreItem xmlns:ds="http://schemas.openxmlformats.org/officeDocument/2006/customXml" ds:itemID="{D27AF96F-6CB2-4813-A683-CD9E625E71BE}">
-  <ds:schemaRefs>
-    <ds:schemaRef ds:uri="http://schemas.microsoft.com/office/2006/metadata/properties"/>
-    <ds:schemaRef ds:uri="http://schemas.microsoft.com/office/infopath/2007/PartnerControls"/>
-  </ds:schemaRefs>
-</ds:datastoreItem>
+<file path=customXml/item3.xml><?xml version="1.0" encoding="utf-8"?>
+<p:properties xmlns:p="http://schemas.microsoft.com/office/2006/metadata/properties" xmlns:xsi="http://www.w3.org/2001/XMLSchema-instance" xmlns:pc="http://schemas.microsoft.com/office/infopath/2007/PartnerControls">
+  <documentManagement/>
+</p:properties>
 </file>
 
-<file path=customXml/itemProps2.xml><?xml version="1.0" encoding="utf-8"?>
-<ds:datastoreItem xmlns:ds="http://schemas.openxmlformats.org/officeDocument/2006/customXml" ds:itemID="{ADF4ECB8-33CA-45C1-ABE0-28C2A5CCF7A3}">
-  <ds:schemaRefs>
-    <ds:schemaRef ds:uri="http://schemas.openxmlformats.org/officeDocument/2006/bibliography"/>
-  </ds:schemaRefs>
-</ds:datastoreItem>
+<file path=customXml/item4.xml><?xml version="1.0" encoding="utf-8"?>
+<b:Sources xmlns:b="http://schemas.openxmlformats.org/officeDocument/2006/bibliography" xmlns="http://schemas.openxmlformats.org/officeDocument/2006/bibliography" SelectedStyle="\HarvardAnglia2008OfficeOnline.xsl" StyleName="Harvard - Anglia" Version="2008">
+  <b:Source>
+    <b:Tag>Agr17</b:Tag>
+    <b:SourceType>JournalArticle</b:SourceType>
+    <b:Guid>{E7563962-2613-4DB2-9CFA-AC956531844F}</b:Guid>
+    <b:Title>Web GIS and its architecture: a review.</b:Title>
+    <b:Year>2017</b:Year>
+    <b:Pages>1-13</b:Pages>
+    <b:Author>
+      <b:Author>
+        <b:NameList>
+          <b:Person>
+            <b:Last>Agrawal</b:Last>
+            <b:First>S</b:First>
+          </b:Person>
+          <b:Person>
+            <b:Last>Gupta</b:Last>
+            <b:First>R.D</b:First>
+          </b:Person>
+        </b:NameList>
+      </b:Author>
+    </b:Author>
+    <b:JournalName>Arabian Journal of Geosciences</b:JournalName>
+    <b:RefOrder>1</b:RefOrder>
+  </b:Source>
+  <b:Source>
+    <b:Tag>Fra20</b:Tag>
+    <b:SourceType>JournalArticle</b:SourceType>
+    <b:Guid>{B4C44D28-0BC8-4531-B7FE-2EA48CA9730C}</b:Guid>
+    <b:Title>Spatial analysis and GIS in the study of COVID-19. A review</b:Title>
+    <b:JournalName>Science of The Total Environment</b:JournalName>
+    <b:Year>2020</b:Year>
+    <b:Pages>739</b:Pages>
+    <b:Author>
+      <b:Author>
+        <b:NameList>
+          <b:Person>
+            <b:Last>Franch-Pardo</b:Last>
+            <b:First>I</b:First>
+          </b:Person>
+          <b:Person>
+            <b:Last>Napoletano</b:Last>
+            <b:First>B.M</b:First>
+          </b:Person>
+          <b:Person>
+            <b:Last>Rosete-Verges</b:Last>
+            <b:First>F</b:First>
+          </b:Person>
+          <b:Person>
+            <b:Last>Billa</b:Last>
+            <b:First>L</b:First>
+          </b:Person>
+        </b:NameList>
+      </b:Author>
+    </b:Author>
+    <b:RefOrder>2</b:RefOrder>
+  </b:Source>
+</b:Sources>
 </file>
 
-<file path=customXml/itemProps3.xml><?xml version="1.0" encoding="utf-8"?>
+<file path=customXml/itemProps1.xml><?xml version="1.0" encoding="utf-8"?>
 <ds:datastoreItem xmlns:ds="http://schemas.openxmlformats.org/officeDocument/2006/customXml" ds:itemID="{FC2C473C-B4E6-4D32-A15E-073EAA11CEC9}">
   <ds:schemaRefs>
     <ds:schemaRef ds:uri="http://schemas.microsoft.com/sharepoint/v3/contenttype/forms"/>
@@ -4509,7 +4806,7 @@
 </ds:datastoreItem>
 </file>
 
-<file path=customXml/itemProps4.xml><?xml version="1.0" encoding="utf-8"?>
+<file path=customXml/itemProps2.xml><?xml version="1.0" encoding="utf-8"?>
 <ds:datastoreItem xmlns:ds="http://schemas.openxmlformats.org/officeDocument/2006/customXml" ds:itemID="{BED1D044-7501-4F31-96A2-625171C48542}">
   <ds:schemaRefs>
     <ds:schemaRef ds:uri="http://schemas.microsoft.com/office/2006/metadata/contentType"/>
@@ -4526,4 +4823,21 @@
     <ds:schemaRef ds:uri="http://schemas.microsoft.com/internal/obd"/>
   </ds:schemaRefs>
 </ds:datastoreItem>
+</file>
+
+<file path=customXml/itemProps3.xml><?xml version="1.0" encoding="utf-8"?>
+<ds:datastoreItem xmlns:ds="http://schemas.openxmlformats.org/officeDocument/2006/customXml" ds:itemID="{D27AF96F-6CB2-4813-A683-CD9E625E71BE}">
+  <ds:schemaRefs>
+    <ds:schemaRef ds:uri="http://schemas.microsoft.com/office/2006/metadata/properties"/>
+    <ds:schemaRef ds:uri="http://schemas.microsoft.com/office/infopath/2007/PartnerControls"/>
+  </ds:schemaRefs>
+</ds:datastoreItem>
+</file>
+
+<file path=customXml/itemProps4.xml><?xml version="1.0" encoding="utf-8"?>
+<ds:datastoreItem xmlns:ds="http://schemas.openxmlformats.org/officeDocument/2006/customXml" ds:itemID="{ADF4ECB8-33CA-45C1-ABE0-28C2A5CCF7A3}">
+  <ds:schemaRefs>
+    <ds:schemaRef ds:uri="http://schemas.openxmlformats.org/officeDocument/2006/bibliography"/>
+  </ds:schemaRefs>
+</ds:datastoreItem>
 </file>
</xml_diff>